<commit_message>
changelogs bijgewerkt en een paar mapjes gemaakt voor duidelijkheid
</commit_message>
<xml_diff>
--- a/documentatie/manage en control/Requirements Analyse.docx
+++ b/documentatie/manage en control/Requirements Analyse.docx
@@ -203,16 +203,7 @@
           <w:sz w:val="24"/>
           <w:szCs w:val="24"/>
         </w:rPr>
-        <w:t>De requirements</w:t>
-      </w:r>
-      <w:r>
-        <w:rPr>
-          <w:b/>
-          <w:bCs/>
-          <w:sz w:val="24"/>
-          <w:szCs w:val="24"/>
-        </w:rPr>
-        <w:t>specificatie</w:t>
+        <w:t>De requirementsspecificatie</w:t>
       </w:r>
     </w:p>
     <w:p>
@@ -377,21 +368,7 @@
           <w:b/>
           <w:bCs/>
         </w:rPr>
-        <w:t>*h</w:t>
-      </w:r>
-      <w:r>
-        <w:rPr>
-          <w:b/>
-          <w:bCs/>
-        </w:rPr>
-        <w:t>arder</w:t>
-      </w:r>
-      <w:r>
-        <w:rPr>
-          <w:b/>
-          <w:bCs/>
-        </w:rPr>
-        <w:t>*</w:t>
+        <w:t>*harder*</w:t>
       </w:r>
       <w:r>
         <w:t xml:space="preserve"> draaien om het optimale effect sneller te kunnen bereiken.</w:t>
@@ -560,6 +537,113 @@
         <w:t>m zichzelf volledig van energie te kunnen voorzien.</w:t>
       </w:r>
     </w:p>
+    <w:p/>
+    <w:p/>
+    <w:p>
+      <w:r>
+        <w:t>Change log</w:t>
+      </w:r>
+    </w:p>
+    <w:tbl>
+      <w:tblPr>
+        <w:tblStyle w:val="Tabelraster"/>
+        <w:tblW w:w="0" w:type="auto"/>
+        <w:tblLook w:val="04A0" w:firstRow="1" w:lastRow="0" w:firstColumn="1" w:lastColumn="0" w:noHBand="0" w:noVBand="1"/>
+      </w:tblPr>
+      <w:tblGrid>
+        <w:gridCol w:w="2265"/>
+        <w:gridCol w:w="2265"/>
+        <w:gridCol w:w="2266"/>
+        <w:gridCol w:w="2266"/>
+      </w:tblGrid>
+      <w:tr>
+        <w:tc>
+          <w:tcPr>
+            <w:tcW w:w="2265" w:type="dxa"/>
+          </w:tcPr>
+          <w:p>
+            <w:r>
+              <w:t>Datum</w:t>
+            </w:r>
+          </w:p>
+        </w:tc>
+        <w:tc>
+          <w:tcPr>
+            <w:tcW w:w="2265" w:type="dxa"/>
+          </w:tcPr>
+          <w:p>
+            <w:r>
+              <w:t>Persoon</w:t>
+            </w:r>
+          </w:p>
+        </w:tc>
+        <w:tc>
+          <w:tcPr>
+            <w:tcW w:w="2266" w:type="dxa"/>
+          </w:tcPr>
+          <w:p>
+            <w:r>
+              <w:t>Versie</w:t>
+            </w:r>
+          </w:p>
+        </w:tc>
+        <w:tc>
+          <w:tcPr>
+            <w:tcW w:w="2266" w:type="dxa"/>
+          </w:tcPr>
+          <w:p>
+            <w:r>
+              <w:t>Aangepast</w:t>
+            </w:r>
+          </w:p>
+        </w:tc>
+      </w:tr>
+      <w:tr>
+        <w:tc>
+          <w:tcPr>
+            <w:tcW w:w="2265" w:type="dxa"/>
+          </w:tcPr>
+          <w:p>
+            <w:r>
+              <w:t>12/11</w:t>
+            </w:r>
+          </w:p>
+        </w:tc>
+        <w:tc>
+          <w:tcPr>
+            <w:tcW w:w="2265" w:type="dxa"/>
+          </w:tcPr>
+          <w:p>
+            <w:r>
+              <w:t>Merel vd Leeden</w:t>
+            </w:r>
+          </w:p>
+        </w:tc>
+        <w:tc>
+          <w:tcPr>
+            <w:tcW w:w="2266" w:type="dxa"/>
+          </w:tcPr>
+          <w:p>
+            <w:r>
+              <w:t>1</w:t>
+            </w:r>
+          </w:p>
+        </w:tc>
+        <w:tc>
+          <w:tcPr>
+            <w:tcW w:w="2266" w:type="dxa"/>
+          </w:tcPr>
+          <w:p>
+            <w:r>
+              <w:t>Bestand aangemaakt, voorpagina en alle requirements een omschrijving gegeven</w:t>
+            </w:r>
+            <w:r>
+              <w:t>. Om er feedback op te krijgen voor 50%</w:t>
+            </w:r>
+          </w:p>
+        </w:tc>
+      </w:tr>
+    </w:tbl>
     <w:p>
       <w:pPr>
         <w:rPr>
@@ -1710,6 +1794,25 @@
       <w:spacing w:val="5"/>
     </w:rPr>
   </w:style>
+  <w:style w:type="table" w:styleId="Tabelraster">
+    <w:name w:val="Table Grid"/>
+    <w:basedOn w:val="Standaardtabel"/>
+    <w:uiPriority w:val="39"/>
+    <w:rsid w:val="00355BD4"/>
+    <w:pPr>
+      <w:spacing w:after="0" w:line="240" w:lineRule="auto"/>
+    </w:pPr>
+    <w:tblPr>
+      <w:tblBorders>
+        <w:top w:val="single" w:sz="4" w:space="0" w:color="auto"/>
+        <w:left w:val="single" w:sz="4" w:space="0" w:color="auto"/>
+        <w:bottom w:val="single" w:sz="4" w:space="0" w:color="auto"/>
+        <w:right w:val="single" w:sz="4" w:space="0" w:color="auto"/>
+        <w:insideH w:val="single" w:sz="4" w:space="0" w:color="auto"/>
+        <w:insideV w:val="single" w:sz="4" w:space="0" w:color="auto"/>
+      </w:tblBorders>
+    </w:tblPr>
+  </w:style>
 </w:styles>
 </file>
 

</xml_diff>